<commit_message>
Updated association rules exploitation document
</commit_message>
<xml_diff>
--- a/Classification plots/Association rules exploitation.docx
+++ b/Classification plots/Association rules exploitation.docx
@@ -24,76 +24,6 @@
       <w:pPr>
         <w:pStyle w:val="Titolo"/>
         <w:rPr>
-          <w:rFonts w:asciiTheme="minorHAnsi" w:eastAsiaTheme="minorHAnsi" w:hAnsiTheme="minorHAnsi" w:cstheme="minorBidi"/>
-          <w:spacing w:val="0"/>
-          <w:kern w:val="0"/>
-          <w:sz w:val="24"/>
-          <w:szCs w:val="24"/>
-          <w:lang w:val="en-US"/>
-        </w:rPr>
-      </w:pPr>
-      <w:r>
-        <w:rPr>
-          <w:rFonts w:asciiTheme="minorHAnsi" w:eastAsiaTheme="minorHAnsi" w:hAnsiTheme="minorHAnsi" w:cstheme="minorBidi"/>
-          <w:spacing w:val="0"/>
-          <w:kern w:val="0"/>
-          <w:sz w:val="24"/>
-          <w:szCs w:val="24"/>
-          <w:lang w:val="en-US"/>
-        </w:rPr>
-        <w:t xml:space="preserve">The dataset used for this part is the same used in the data preparation and understanding part, also used for clustering. After applying the algorithm for all these attributes, the one that came out </w:t>
-      </w:r>
-      <w:r>
-        <w:rPr>
-          <w:rFonts w:asciiTheme="minorHAnsi" w:eastAsiaTheme="minorHAnsi" w:hAnsiTheme="minorHAnsi" w:cstheme="minorBidi"/>
-          <w:spacing w:val="0"/>
-          <w:kern w:val="0"/>
-          <w:sz w:val="24"/>
-          <w:szCs w:val="24"/>
-          <w:lang w:val="en-US"/>
-        </w:rPr>
-        <w:t xml:space="preserve">to be </w:t>
-      </w:r>
-      <w:r>
-        <w:rPr>
-          <w:rFonts w:asciiTheme="minorHAnsi" w:eastAsiaTheme="minorHAnsi" w:hAnsiTheme="minorHAnsi" w:cstheme="minorBidi"/>
-          <w:spacing w:val="0"/>
-          <w:kern w:val="0"/>
-          <w:sz w:val="24"/>
-          <w:szCs w:val="24"/>
-          <w:lang w:val="en-US"/>
-        </w:rPr>
-        <w:t xml:space="preserve">the most interesting is the </w:t>
-      </w:r>
-      <w:r>
-        <w:rPr>
-          <w:rFonts w:asciiTheme="minorHAnsi" w:eastAsiaTheme="minorHAnsi" w:hAnsiTheme="minorHAnsi" w:cstheme="minorBidi"/>
-          <w:i/>
-          <w:iCs/>
-          <w:spacing w:val="0"/>
-          <w:kern w:val="0"/>
-          <w:sz w:val="24"/>
-          <w:szCs w:val="24"/>
-          <w:lang w:val="en-US"/>
-        </w:rPr>
-        <w:t>emotion</w:t>
-      </w:r>
-      <w:r>
-        <w:rPr>
-          <w:rFonts w:asciiTheme="minorHAnsi" w:eastAsiaTheme="minorHAnsi" w:hAnsiTheme="minorHAnsi" w:cstheme="minorBidi"/>
-          <w:spacing w:val="0"/>
-          <w:kern w:val="0"/>
-          <w:sz w:val="24"/>
-          <w:szCs w:val="24"/>
-          <w:lang w:val="en-US"/>
-        </w:rPr>
-        <w:t>.</w:t>
-      </w:r>
-    </w:p>
-    <w:p>
-      <w:pPr>
-        <w:pStyle w:val="Titolo"/>
-        <w:rPr>
           <w:b/>
           <w:bCs/>
           <w:sz w:val="32"/>
@@ -111,6 +41,8 @@
         </w:rPr>
         <w:t>“</w:t>
       </w:r>
+      <w:proofErr w:type="spellStart"/>
+      <w:proofErr w:type="gramStart"/>
       <w:r>
         <w:rPr>
           <w:b/>
@@ -119,8 +51,20 @@
           <w:szCs w:val="32"/>
           <w:lang w:val="en-US"/>
         </w:rPr>
-        <w:t>sex</w:t>
-      </w:r>
+        <w:t>emotional</w:t>
+      </w:r>
+      <w:proofErr w:type="gramEnd"/>
+      <w:r>
+        <w:rPr>
+          <w:b/>
+          <w:bCs/>
+          <w:sz w:val="32"/>
+          <w:szCs w:val="32"/>
+          <w:lang w:val="en-US"/>
+        </w:rPr>
+        <w:t>_intensity</w:t>
+      </w:r>
+      <w:proofErr w:type="spellEnd"/>
       <w:r>
         <w:rPr>
           <w:b/>
@@ -141,10 +85,10 @@
           <w:noProof/>
         </w:rPr>
         <w:drawing>
-          <wp:inline distT="0" distB="0" distL="0" distR="0" wp14:anchorId="19A07733" wp14:editId="4D402B94">
+          <wp:inline distT="0" distB="0" distL="0" distR="0" wp14:anchorId="4F51887C" wp14:editId="3AA7006E">
             <wp:extent cx="6120130" cy="4079875"/>
             <wp:effectExtent l="0" t="0" r="0" b="0"/>
-            <wp:docPr id="14" name="Immagine 14"/>
+            <wp:docPr id="3" name="Immagine 3"/>
             <wp:cNvGraphicFramePr>
               <a:graphicFrameLocks xmlns:a="http://schemas.openxmlformats.org/drawingml/2006/main" noChangeAspect="1"/>
             </wp:cNvGraphicFramePr>
@@ -152,7 +96,7 @@
               <a:graphicData uri="http://schemas.openxmlformats.org/drawingml/2006/picture">
                 <pic:pic xmlns:pic="http://schemas.openxmlformats.org/drawingml/2006/picture">
                   <pic:nvPicPr>
-                    <pic:cNvPr id="14" name="Immagine 14"/>
+                    <pic:cNvPr id="3" name="Immagine 3"/>
                     <pic:cNvPicPr/>
                   </pic:nvPicPr>
                   <pic:blipFill>
@@ -188,8 +132,6 @@
         <w:pStyle w:val="Didascalia"/>
         <w:jc w:val="center"/>
         <w:rPr>
-          <w:sz w:val="24"/>
-          <w:szCs w:val="24"/>
           <w:lang w:val="en-US"/>
         </w:rPr>
       </w:pPr>
@@ -200,39 +142,25 @@
         <w:t xml:space="preserve">Figure </w:t>
       </w:r>
       <w:r>
-        <w:fldChar w:fldCharType="begin"/>
-      </w:r>
-      <w:r>
-        <w:rPr>
-          <w:lang w:val="en-US"/>
-        </w:rPr>
-        <w:instrText xml:space="preserve"> SEQ Figure \* ARABIC </w:instrText>
-      </w:r>
-      <w:r>
-        <w:fldChar w:fldCharType="separate"/>
-      </w:r>
-      <w:r>
-        <w:rPr>
-          <w:noProof/>
+        <w:rPr>
           <w:lang w:val="en-US"/>
         </w:rPr>
         <w:t>1</w:t>
       </w:r>
       <w:r>
-        <w:fldChar w:fldCharType="end"/>
-      </w:r>
-      <w:r>
         <w:rPr>
           <w:lang w:val="en-US"/>
         </w:rPr>
         <w:t>: classification report of "</w:t>
       </w:r>
-      <w:r>
-        <w:rPr>
-          <w:lang w:val="en-US"/>
-        </w:rPr>
-        <w:t>sex</w:t>
-      </w:r>
+      <w:proofErr w:type="spellStart"/>
+      <w:r>
+        <w:rPr>
+          <w:lang w:val="en-US"/>
+        </w:rPr>
+        <w:t>emotional_intensity</w:t>
+      </w:r>
+      <w:proofErr w:type="spellEnd"/>
       <w:r>
         <w:rPr>
           <w:lang w:val="en-US"/>
@@ -256,7 +184,11 @@
     </w:p>
     <w:p>
       <w:pPr>
-        <w:rPr>
+        <w:pStyle w:val="Titolo"/>
+        <w:rPr>
+          <w:rFonts w:asciiTheme="minorHAnsi" w:eastAsiaTheme="minorHAnsi" w:hAnsiTheme="minorHAnsi" w:cstheme="minorBidi"/>
+          <w:spacing w:val="0"/>
+          <w:kern w:val="0"/>
           <w:sz w:val="24"/>
           <w:szCs w:val="24"/>
           <w:lang w:val="en-US"/>
@@ -264,88 +196,238 @@
       </w:pPr>
       <w:r>
         <w:rPr>
-          <w:sz w:val="24"/>
-          <w:szCs w:val="24"/>
-          <w:lang w:val="en-US"/>
-        </w:rPr>
-        <w:t xml:space="preserve">Using all rules with a degree of confidence greater than 80%, </w:t>
-      </w:r>
-      <w:proofErr w:type="gramStart"/>
-      <w:r>
-        <w:rPr>
-          <w:sz w:val="24"/>
-          <w:szCs w:val="24"/>
-          <w:lang w:val="en-US"/>
-        </w:rPr>
-        <w:t>i.e.</w:t>
-      </w:r>
-      <w:proofErr w:type="gramEnd"/>
-      <w:r>
-        <w:rPr>
-          <w:sz w:val="24"/>
-          <w:szCs w:val="24"/>
-          <w:lang w:val="en-US"/>
-        </w:rPr>
-        <w:t xml:space="preserve"> five for F and four for M, we obtain a prediction model with 77% accuracy, which is very close to the minimum confidence threshold.</w:t>
-      </w:r>
-    </w:p>
-    <w:p>
-      <w:pPr>
-        <w:rPr>
-          <w:sz w:val="24"/>
-          <w:szCs w:val="24"/>
-          <w:lang w:val="en-US"/>
-        </w:rPr>
-      </w:pPr>
-      <w:r>
-        <w:rPr>
-          <w:sz w:val="24"/>
-          <w:szCs w:val="24"/>
-          <w:lang w:val="en-US"/>
-        </w:rPr>
-        <w:t xml:space="preserve">In </w:t>
-      </w:r>
-      <w:proofErr w:type="gramStart"/>
-      <w:r>
-        <w:rPr>
-          <w:sz w:val="24"/>
-          <w:szCs w:val="24"/>
-          <w:lang w:val="en-US"/>
-        </w:rPr>
-        <w:t>general</w:t>
-      </w:r>
-      <w:proofErr w:type="gramEnd"/>
-      <w:r>
-        <w:rPr>
-          <w:sz w:val="24"/>
-          <w:szCs w:val="24"/>
-          <w:lang w:val="en-US"/>
-        </w:rPr>
-        <w:t xml:space="preserve"> we have a worsening of the values compared to the forecast with Naive Bayes, except for the precision of the M class, </w:t>
+          <w:rFonts w:asciiTheme="minorHAnsi" w:eastAsiaTheme="minorHAnsi" w:hAnsiTheme="minorHAnsi" w:cstheme="minorBidi"/>
+          <w:spacing w:val="0"/>
+          <w:kern w:val="0"/>
+          <w:sz w:val="24"/>
+          <w:szCs w:val="24"/>
+          <w:lang w:val="en-US"/>
+        </w:rPr>
+        <w:t xml:space="preserve">With a minimum confidence threshold of 70% and taking the rule with the highest confidence for each </w:t>
       </w:r>
       <w:proofErr w:type="spellStart"/>
       <w:r>
         <w:rPr>
-          <w:sz w:val="24"/>
-          <w:szCs w:val="24"/>
-          <w:lang w:val="en-US"/>
-        </w:rPr>
-        <w:t>whiche</w:t>
+          <w:rFonts w:asciiTheme="minorHAnsi" w:eastAsiaTheme="minorHAnsi" w:hAnsiTheme="minorHAnsi" w:cstheme="minorBidi"/>
+          <w:i/>
+          <w:iCs/>
+          <w:spacing w:val="0"/>
+          <w:kern w:val="0"/>
+          <w:sz w:val="24"/>
+          <w:szCs w:val="24"/>
+          <w:lang w:val="en-US"/>
+        </w:rPr>
+        <w:t>emotional_intensity</w:t>
       </w:r>
       <w:proofErr w:type="spellEnd"/>
       <w:r>
         <w:rPr>
-          <w:sz w:val="24"/>
-          <w:szCs w:val="24"/>
-          <w:lang w:val="en-US"/>
-        </w:rPr>
-        <w:t xml:space="preserve"> increases from 0.91 to 0.94. The value that decreased the most is the recall of M, from 0.96 to 0.68. Although the overall accuracy has dropped from 0.93 to 0.77, this model remains the most reliable of the four that we calculated by exploiting association rules.</w:t>
+          <w:rFonts w:asciiTheme="minorHAnsi" w:eastAsiaTheme="minorHAnsi" w:hAnsiTheme="minorHAnsi" w:cstheme="minorBidi"/>
+          <w:spacing w:val="0"/>
+          <w:kern w:val="0"/>
+          <w:sz w:val="24"/>
+          <w:szCs w:val="24"/>
+          <w:lang w:val="en-US"/>
+        </w:rPr>
+        <w:t xml:space="preserve"> class we obtain a prediction model with 38% accuracy, which is a much lower value. This is due to the lower confidence of the </w:t>
+      </w:r>
+      <w:r>
+        <w:rPr>
+          <w:rFonts w:asciiTheme="minorHAnsi" w:eastAsiaTheme="minorHAnsi" w:hAnsiTheme="minorHAnsi" w:cstheme="minorBidi"/>
+          <w:i/>
+          <w:iCs/>
+          <w:spacing w:val="0"/>
+          <w:kern w:val="0"/>
+          <w:sz w:val="24"/>
+          <w:szCs w:val="24"/>
+          <w:lang w:val="en-US"/>
+        </w:rPr>
+        <w:t>strong</w:t>
+      </w:r>
+      <w:r>
+        <w:rPr>
+          <w:rFonts w:asciiTheme="minorHAnsi" w:eastAsiaTheme="minorHAnsi" w:hAnsiTheme="minorHAnsi" w:cstheme="minorBidi"/>
+          <w:spacing w:val="0"/>
+          <w:kern w:val="0"/>
+          <w:sz w:val="24"/>
+          <w:szCs w:val="24"/>
+          <w:lang w:val="en-US"/>
+        </w:rPr>
+        <w:t xml:space="preserve"> class, which has only one rule with greater than 70% confidence, compared to the </w:t>
+      </w:r>
+      <w:r>
+        <w:rPr>
+          <w:rFonts w:asciiTheme="minorHAnsi" w:eastAsiaTheme="minorHAnsi" w:hAnsiTheme="minorHAnsi" w:cstheme="minorBidi"/>
+          <w:i/>
+          <w:iCs/>
+          <w:spacing w:val="0"/>
+          <w:kern w:val="0"/>
+          <w:sz w:val="24"/>
+          <w:szCs w:val="24"/>
+          <w:lang w:val="en-US"/>
+        </w:rPr>
+        <w:t>normal</w:t>
+      </w:r>
+      <w:r>
+        <w:rPr>
+          <w:rFonts w:asciiTheme="minorHAnsi" w:eastAsiaTheme="minorHAnsi" w:hAnsiTheme="minorHAnsi" w:cstheme="minorBidi"/>
+          <w:spacing w:val="0"/>
+          <w:kern w:val="0"/>
+          <w:sz w:val="24"/>
+          <w:szCs w:val="24"/>
+          <w:lang w:val="en-US"/>
+        </w:rPr>
+        <w:t xml:space="preserve"> class which has four rules with greater than 70% confidence</w:t>
+      </w:r>
+      <w:r>
+        <w:rPr>
+          <w:rFonts w:asciiTheme="minorHAnsi" w:eastAsiaTheme="minorHAnsi" w:hAnsiTheme="minorHAnsi" w:cstheme="minorBidi"/>
+          <w:spacing w:val="0"/>
+          <w:kern w:val="0"/>
+          <w:sz w:val="24"/>
+          <w:szCs w:val="24"/>
+          <w:lang w:val="en-US"/>
+        </w:rPr>
+        <w:t>.</w:t>
       </w:r>
     </w:p>
     <w:p>
       <w:pPr>
         <w:pStyle w:val="Titolo"/>
         <w:rPr>
+          <w:rFonts w:asciiTheme="minorHAnsi" w:eastAsiaTheme="minorHAnsi" w:hAnsiTheme="minorHAnsi" w:cstheme="minorBidi"/>
+          <w:spacing w:val="0"/>
+          <w:kern w:val="0"/>
+          <w:sz w:val="24"/>
+          <w:szCs w:val="24"/>
+          <w:lang w:val="en-US"/>
+        </w:rPr>
+      </w:pPr>
+    </w:p>
+    <w:p>
+      <w:pPr>
+        <w:pStyle w:val="Titolo"/>
+        <w:rPr>
+          <w:rFonts w:asciiTheme="minorHAnsi" w:eastAsiaTheme="minorHAnsi" w:hAnsiTheme="minorHAnsi" w:cstheme="minorBidi"/>
+          <w:spacing w:val="0"/>
+          <w:kern w:val="0"/>
+          <w:sz w:val="24"/>
+          <w:szCs w:val="24"/>
+          <w:lang w:val="en-US"/>
+        </w:rPr>
+      </w:pPr>
+      <w:r>
+        <w:rPr>
+          <w:rFonts w:asciiTheme="minorHAnsi" w:eastAsiaTheme="minorHAnsi" w:hAnsiTheme="minorHAnsi" w:cstheme="minorBidi"/>
+          <w:spacing w:val="0"/>
+          <w:kern w:val="0"/>
+          <w:sz w:val="24"/>
+          <w:szCs w:val="24"/>
+          <w:lang w:val="en-US"/>
+        </w:rPr>
+        <w:t xml:space="preserve">Despite this, the values of precision, recall and f1-score are higher in the </w:t>
+      </w:r>
+      <w:r>
+        <w:rPr>
+          <w:rFonts w:asciiTheme="minorHAnsi" w:eastAsiaTheme="minorHAnsi" w:hAnsiTheme="minorHAnsi" w:cstheme="minorBidi"/>
+          <w:i/>
+          <w:iCs/>
+          <w:spacing w:val="0"/>
+          <w:kern w:val="0"/>
+          <w:sz w:val="24"/>
+          <w:szCs w:val="24"/>
+          <w:lang w:val="en-US"/>
+        </w:rPr>
+        <w:t>strong</w:t>
+      </w:r>
+      <w:r>
+        <w:rPr>
+          <w:rFonts w:asciiTheme="minorHAnsi" w:eastAsiaTheme="minorHAnsi" w:hAnsiTheme="minorHAnsi" w:cstheme="minorBidi"/>
+          <w:spacing w:val="0"/>
+          <w:kern w:val="0"/>
+          <w:sz w:val="24"/>
+          <w:szCs w:val="24"/>
+          <w:lang w:val="en-US"/>
+        </w:rPr>
+        <w:t xml:space="preserve"> class than in the </w:t>
+      </w:r>
+      <w:r>
+        <w:rPr>
+          <w:rFonts w:asciiTheme="minorHAnsi" w:eastAsiaTheme="minorHAnsi" w:hAnsiTheme="minorHAnsi" w:cstheme="minorBidi"/>
+          <w:i/>
+          <w:iCs/>
+          <w:spacing w:val="0"/>
+          <w:kern w:val="0"/>
+          <w:sz w:val="24"/>
+          <w:szCs w:val="24"/>
+          <w:lang w:val="en-US"/>
+        </w:rPr>
+        <w:t>normal</w:t>
+      </w:r>
+      <w:r>
+        <w:rPr>
+          <w:rFonts w:asciiTheme="minorHAnsi" w:eastAsiaTheme="minorHAnsi" w:hAnsiTheme="minorHAnsi" w:cstheme="minorBidi"/>
+          <w:spacing w:val="0"/>
+          <w:kern w:val="0"/>
+          <w:sz w:val="24"/>
+          <w:szCs w:val="24"/>
+          <w:lang w:val="en-US"/>
+        </w:rPr>
+        <w:t xml:space="preserve"> class and this could be caused by an higher support and confidence values in </w:t>
+      </w:r>
+      <w:r>
+        <w:rPr>
+          <w:rFonts w:asciiTheme="minorHAnsi" w:eastAsiaTheme="minorHAnsi" w:hAnsiTheme="minorHAnsi" w:cstheme="minorBidi"/>
+          <w:i/>
+          <w:iCs/>
+          <w:spacing w:val="0"/>
+          <w:kern w:val="0"/>
+          <w:sz w:val="24"/>
+          <w:szCs w:val="24"/>
+          <w:lang w:val="en-US"/>
+        </w:rPr>
+        <w:t>strong</w:t>
+      </w:r>
+      <w:r>
+        <w:rPr>
+          <w:rFonts w:asciiTheme="minorHAnsi" w:eastAsiaTheme="minorHAnsi" w:hAnsiTheme="minorHAnsi" w:cstheme="minorBidi"/>
+          <w:spacing w:val="0"/>
+          <w:kern w:val="0"/>
+          <w:sz w:val="24"/>
+          <w:szCs w:val="24"/>
+          <w:lang w:val="en-US"/>
+        </w:rPr>
+        <w:t xml:space="preserve">, which has in its only rule taken into account a percentage respectively of the 20.23% and the 81%, compared to the </w:t>
+      </w:r>
+      <w:r>
+        <w:rPr>
+          <w:rFonts w:asciiTheme="minorHAnsi" w:eastAsiaTheme="minorHAnsi" w:hAnsiTheme="minorHAnsi" w:cstheme="minorBidi"/>
+          <w:i/>
+          <w:iCs/>
+          <w:spacing w:val="0"/>
+          <w:kern w:val="0"/>
+          <w:sz w:val="24"/>
+          <w:szCs w:val="24"/>
+          <w:lang w:val="en-US"/>
+        </w:rPr>
+        <w:t>normal</w:t>
+      </w:r>
+      <w:r>
+        <w:rPr>
+          <w:rFonts w:asciiTheme="minorHAnsi" w:eastAsiaTheme="minorHAnsi" w:hAnsiTheme="minorHAnsi" w:cstheme="minorBidi"/>
+          <w:spacing w:val="0"/>
+          <w:kern w:val="0"/>
+          <w:sz w:val="24"/>
+          <w:szCs w:val="24"/>
+          <w:lang w:val="en-US"/>
+        </w:rPr>
+        <w:t xml:space="preserve"> rules in which the most common reaches 17.85% with a confidence of 71%.</w:t>
+      </w:r>
+    </w:p>
+    <w:p>
+      <w:pPr>
+        <w:pStyle w:val="Titolo"/>
+        <w:rPr>
           <w:b/>
           <w:bCs/>
           <w:sz w:val="32"/>
@@ -373,7 +455,7 @@
           <w:szCs w:val="32"/>
           <w:lang w:val="en-US"/>
         </w:rPr>
-        <w:t>emotional</w:t>
+        <w:t>emotion</w:t>
       </w:r>
       <w:proofErr w:type="gramEnd"/>
       <w:r>
@@ -384,7 +466,7 @@
           <w:szCs w:val="32"/>
           <w:lang w:val="en-US"/>
         </w:rPr>
-        <w:t>_intensity</w:t>
+        <w:t>_positivity</w:t>
       </w:r>
       <w:proofErr w:type="spellEnd"/>
       <w:r>
@@ -408,10 +490,10 @@
         </w:rPr>
         <w:lastRenderedPageBreak/>
         <w:drawing>
-          <wp:inline distT="0" distB="0" distL="0" distR="0" wp14:anchorId="48F301F4" wp14:editId="1EC013BC">
+          <wp:inline distT="0" distB="0" distL="0" distR="0" wp14:anchorId="0B53F056" wp14:editId="290E1446">
             <wp:extent cx="6120130" cy="4079875"/>
             <wp:effectExtent l="0" t="0" r="0" b="0"/>
-            <wp:docPr id="15" name="Immagine 15"/>
+            <wp:docPr id="5" name="Immagine 5"/>
             <wp:cNvGraphicFramePr>
               <a:graphicFrameLocks xmlns:a="http://schemas.openxmlformats.org/drawingml/2006/main" noChangeAspect="1"/>
             </wp:cNvGraphicFramePr>
@@ -419,7 +501,7 @@
               <a:graphicData uri="http://schemas.openxmlformats.org/drawingml/2006/picture">
                 <pic:pic xmlns:pic="http://schemas.openxmlformats.org/drawingml/2006/picture">
                   <pic:nvPicPr>
-                    <pic:cNvPr id="15" name="Immagine 15"/>
+                    <pic:cNvPr id="5" name="Immagine 5"/>
                     <pic:cNvPicPr/>
                   </pic:nvPicPr>
                   <pic:blipFill>
@@ -455,6 +537,8 @@
         <w:pStyle w:val="Didascalia"/>
         <w:jc w:val="center"/>
         <w:rPr>
+          <w:sz w:val="24"/>
+          <w:szCs w:val="24"/>
           <w:lang w:val="en-US"/>
         </w:rPr>
       </w:pPr>
@@ -481,7 +565,13 @@
         <w:rPr>
           <w:lang w:val="en-US"/>
         </w:rPr>
-        <w:t>emotional_intensity</w:t>
+        <w:t>emotion_</w:t>
+      </w:r>
+      <w:r>
+        <w:rPr>
+          <w:lang w:val="en-US"/>
+        </w:rPr>
+        <w:t>positivity</w:t>
       </w:r>
       <w:proofErr w:type="spellEnd"/>
       <w:r>
@@ -507,7 +597,6 @@
     </w:p>
     <w:p>
       <w:pPr>
-        <w:keepNext/>
         <w:rPr>
           <w:sz w:val="24"/>
           <w:szCs w:val="24"/>
@@ -520,16 +609,18 @@
           <w:szCs w:val="24"/>
           <w:lang w:val="en-US"/>
         </w:rPr>
-        <w:t xml:space="preserve">Taking the four most recurring rules for each value of </w:t>
+        <w:t xml:space="preserve">Using one rule for each class of </w:t>
       </w:r>
       <w:proofErr w:type="spellStart"/>
       <w:r>
         <w:rPr>
-          <w:sz w:val="24"/>
-          <w:szCs w:val="24"/>
-          <w:lang w:val="en-US"/>
-        </w:rPr>
-        <w:t>emotional_intensity</w:t>
+          <w:i/>
+          <w:iCs/>
+          <w:sz w:val="24"/>
+          <w:szCs w:val="24"/>
+          <w:lang w:val="en-US"/>
+        </w:rPr>
+        <w:t>emotion_positivity</w:t>
       </w:r>
       <w:proofErr w:type="spellEnd"/>
       <w:r>
@@ -538,47 +629,51 @@
           <w:szCs w:val="24"/>
           <w:lang w:val="en-US"/>
         </w:rPr>
-        <w:t xml:space="preserve"> we obtain a prediction model with 58% accuracy. This value is very close to the confidence threshold, which is 60%, but it's not very high, considering the number of rules selected (four each).</w:t>
-      </w:r>
-    </w:p>
-    <w:p>
-      <w:pPr>
-        <w:keepNext/>
-        <w:rPr>
-          <w:lang w:val="en-US"/>
-        </w:rPr>
-      </w:pPr>
-      <w:r>
-        <w:rPr>
-          <w:sz w:val="24"/>
-          <w:szCs w:val="24"/>
-          <w:lang w:val="en-US"/>
-        </w:rPr>
-        <w:t>As seen for the Sex attribute, here too we have a general decrease in values, except for the recall of the strong class, which increases from 0.61 to 0.70, and for the precision of the normal class,</w:t>
-      </w:r>
-      <w:r>
-        <w:rPr>
-          <w:sz w:val="24"/>
-          <w:szCs w:val="24"/>
-          <w:lang w:val="en-US"/>
-        </w:rPr>
-        <w:t xml:space="preserve"> </w:t>
-      </w:r>
-      <w:r>
-        <w:rPr>
-          <w:sz w:val="24"/>
-          <w:szCs w:val="24"/>
-          <w:lang w:val="en-US"/>
-        </w:rPr>
-        <w:t>which increases slightly from 0.71 to 0.72</w:t>
-      </w:r>
-      <w:r>
-        <w:rPr>
-          <w:sz w:val="24"/>
-          <w:szCs w:val="24"/>
-          <w:lang w:val="en-US"/>
-        </w:rPr>
-        <w:t>.</w:t>
+        <w:t xml:space="preserve"> we obtain a model with an accuracy of 32%, a very low value but influenced by the minimum confidence threshold of 30% because only the </w:t>
+      </w:r>
+      <w:r>
+        <w:rPr>
+          <w:i/>
+          <w:iCs/>
+          <w:sz w:val="24"/>
+          <w:szCs w:val="24"/>
+          <w:lang w:val="en-US"/>
+        </w:rPr>
+        <w:t>-</w:t>
+      </w:r>
+      <w:r>
+        <w:rPr>
+          <w:i/>
+          <w:iCs/>
+          <w:sz w:val="24"/>
+          <w:szCs w:val="24"/>
+          <w:lang w:val="en-US"/>
+        </w:rPr>
+        <w:t>1_</w:t>
+      </w:r>
+      <w:r>
+        <w:rPr>
+          <w:sz w:val="24"/>
+          <w:szCs w:val="24"/>
+          <w:lang w:val="en-US"/>
+        </w:rPr>
+        <w:t xml:space="preserve">emp (negative emotions) class has at least one rule that reaches the 70% of confidence. The other two classes have a </w:t>
+      </w:r>
+      <w:r>
+        <w:rPr>
+          <w:sz w:val="24"/>
+          <w:szCs w:val="24"/>
+          <w:lang w:val="en-US"/>
+        </w:rPr>
+        <w:t>lower confidence rule</w:t>
+      </w:r>
+      <w:r>
+        <w:rPr>
+          <w:sz w:val="24"/>
+          <w:szCs w:val="24"/>
+          <w:lang w:val="en-US"/>
+        </w:rPr>
+        <w:t>, which at most reach 36% and 46%.</w:t>
       </w:r>
     </w:p>
     <w:p>
@@ -602,8 +697,6 @@
         </w:rPr>
         <w:t>“</w:t>
       </w:r>
-      <w:proofErr w:type="spellStart"/>
-      <w:proofErr w:type="gramStart"/>
       <w:r>
         <w:rPr>
           <w:b/>
@@ -614,28 +707,6 @@
         </w:rPr>
         <w:t>emotion</w:t>
       </w:r>
-      <w:proofErr w:type="gramEnd"/>
-      <w:r>
-        <w:rPr>
-          <w:b/>
-          <w:bCs/>
-          <w:sz w:val="32"/>
-          <w:szCs w:val="32"/>
-          <w:lang w:val="en-US"/>
-        </w:rPr>
-        <w:t>_</w:t>
-      </w:r>
-      <w:r>
-        <w:rPr>
-          <w:b/>
-          <w:bCs/>
-          <w:sz w:val="32"/>
-          <w:szCs w:val="32"/>
-          <w:lang w:val="en-US"/>
-        </w:rPr>
-        <w:t>positivity</w:t>
-      </w:r>
-      <w:proofErr w:type="spellEnd"/>
       <w:r>
         <w:rPr>
           <w:b/>
@@ -657,10 +728,10 @@
         </w:rPr>
         <w:lastRenderedPageBreak/>
         <w:drawing>
-          <wp:inline distT="0" distB="0" distL="0" distR="0" wp14:anchorId="29F8DF43" wp14:editId="23718628">
+          <wp:inline distT="0" distB="0" distL="0" distR="0" wp14:anchorId="131C16BB" wp14:editId="37A0C173">
             <wp:extent cx="6120130" cy="4079875"/>
             <wp:effectExtent l="0" t="0" r="0" b="0"/>
-            <wp:docPr id="17" name="Immagine 17"/>
+            <wp:docPr id="4" name="Immagine 4" descr="Immagine che contiene testo, monitor, interni, argento&#10;&#10;Descrizione generata automaticamente"/>
             <wp:cNvGraphicFramePr>
               <a:graphicFrameLocks xmlns:a="http://schemas.openxmlformats.org/drawingml/2006/main" noChangeAspect="1"/>
             </wp:cNvGraphicFramePr>
@@ -668,7 +739,7 @@
               <a:graphicData uri="http://schemas.openxmlformats.org/drawingml/2006/picture">
                 <pic:pic xmlns:pic="http://schemas.openxmlformats.org/drawingml/2006/picture">
                   <pic:nvPicPr>
-                    <pic:cNvPr id="17" name="Immagine 17"/>
+                    <pic:cNvPr id="4" name="Immagine 4" descr="Immagine che contiene testo, monitor, interni, argento&#10;&#10;Descrizione generata automaticamente"/>
                     <pic:cNvPicPr/>
                   </pic:nvPicPr>
                   <pic:blipFill>
@@ -727,20 +798,12 @@
         </w:rPr>
         <w:t>: classification report of "</w:t>
       </w:r>
-      <w:proofErr w:type="spellStart"/>
-      <w:r>
-        <w:rPr>
-          <w:lang w:val="en-US"/>
-        </w:rPr>
-        <w:t>emotion_</w:t>
-      </w:r>
-      <w:r>
-        <w:rPr>
-          <w:lang w:val="en-US"/>
-        </w:rPr>
-        <w:t>positivity</w:t>
-      </w:r>
-      <w:proofErr w:type="spellEnd"/>
+      <w:r>
+        <w:rPr>
+          <w:lang w:val="en-US"/>
+        </w:rPr>
+        <w:t>emotion</w:t>
+      </w:r>
       <w:r>
         <w:rPr>
           <w:lang w:val="en-US"/>
@@ -764,7 +827,11 @@
     </w:p>
     <w:p>
       <w:pPr>
-        <w:rPr>
+        <w:pStyle w:val="Titolo"/>
+        <w:rPr>
+          <w:rFonts w:asciiTheme="minorHAnsi" w:eastAsiaTheme="minorHAnsi" w:hAnsiTheme="minorHAnsi" w:cstheme="minorBidi"/>
+          <w:spacing w:val="0"/>
+          <w:kern w:val="0"/>
           <w:sz w:val="24"/>
           <w:szCs w:val="24"/>
           <w:lang w:val="en-US"/>
@@ -772,46 +839,125 @@
       </w:pPr>
       <w:r>
         <w:rPr>
-          <w:sz w:val="24"/>
-          <w:szCs w:val="24"/>
-          <w:lang w:val="en-US"/>
-        </w:rPr>
-        <w:t xml:space="preserve">Using two rules for each possible value of </w:t>
-      </w:r>
-      <w:proofErr w:type="spellStart"/>
-      <w:r>
-        <w:rPr>
-          <w:sz w:val="24"/>
-          <w:szCs w:val="24"/>
-          <w:lang w:val="en-US"/>
-        </w:rPr>
-        <w:t>emotion_positivity</w:t>
-      </w:r>
-      <w:proofErr w:type="spellEnd"/>
-      <w:r>
-        <w:rPr>
-          <w:sz w:val="24"/>
-          <w:szCs w:val="24"/>
-          <w:lang w:val="en-US"/>
-        </w:rPr>
-        <w:t>, for a total of six rules, we obtain a model with an accuracy of 47%, a very low value but influenced by the minimum confidence threshold of 30% of 1emp_ (positive emotions). Indeed, the other two classes have a higher confidence threshold, 40% and 60%.</w:t>
+          <w:rFonts w:asciiTheme="minorHAnsi" w:eastAsiaTheme="minorHAnsi" w:hAnsiTheme="minorHAnsi" w:cstheme="minorBidi"/>
+          <w:spacing w:val="0"/>
+          <w:kern w:val="0"/>
+          <w:sz w:val="24"/>
+          <w:szCs w:val="24"/>
+          <w:lang w:val="en-US"/>
+        </w:rPr>
+        <w:t xml:space="preserve">This model turned out to be problematic to build, as some classes occur much less times than others, as can also be understood from the results. </w:t>
+      </w:r>
+      <w:proofErr w:type="gramStart"/>
+      <w:r>
+        <w:rPr>
+          <w:rFonts w:asciiTheme="minorHAnsi" w:eastAsiaTheme="minorHAnsi" w:hAnsiTheme="minorHAnsi" w:cstheme="minorBidi"/>
+          <w:spacing w:val="0"/>
+          <w:kern w:val="0"/>
+          <w:sz w:val="24"/>
+          <w:szCs w:val="24"/>
+          <w:lang w:val="en-US"/>
+        </w:rPr>
+        <w:t>However</w:t>
+      </w:r>
+      <w:proofErr w:type="gramEnd"/>
+      <w:r>
+        <w:rPr>
+          <w:rFonts w:asciiTheme="minorHAnsi" w:eastAsiaTheme="minorHAnsi" w:hAnsiTheme="minorHAnsi" w:cstheme="minorBidi"/>
+          <w:spacing w:val="0"/>
+          <w:kern w:val="0"/>
+          <w:sz w:val="24"/>
+          <w:szCs w:val="24"/>
+          <w:lang w:val="en-US"/>
+        </w:rPr>
+        <w:t xml:space="preserve"> we still wanted to try to make a prediction and, although the minimum confidence value is very low, 10%, the total accuracy is much higher, 37%.</w:t>
       </w:r>
     </w:p>
     <w:p>
       <w:pPr>
-        <w:rPr>
+        <w:pStyle w:val="Titolo"/>
+        <w:rPr>
+          <w:rFonts w:asciiTheme="minorHAnsi" w:eastAsiaTheme="minorHAnsi" w:hAnsiTheme="minorHAnsi" w:cstheme="minorBidi"/>
+          <w:spacing w:val="0"/>
+          <w:kern w:val="0"/>
           <w:sz w:val="24"/>
           <w:szCs w:val="24"/>
           <w:lang w:val="en-US"/>
         </w:rPr>
       </w:pPr>
-      <w:r>
-        <w:rPr>
-          <w:sz w:val="24"/>
-          <w:szCs w:val="24"/>
-          <w:lang w:val="en-US"/>
-        </w:rPr>
-        <w:t>This is the least reliable model among those calculated with association rules: all values decrease with respect to the classification made with Naive Bayes.</w:t>
+    </w:p>
+    <w:p>
+      <w:pPr>
+        <w:pStyle w:val="Titolo"/>
+        <w:rPr>
+          <w:rFonts w:asciiTheme="minorHAnsi" w:eastAsiaTheme="minorHAnsi" w:hAnsiTheme="minorHAnsi" w:cstheme="minorBidi"/>
+          <w:b/>
+          <w:bCs/>
+          <w:spacing w:val="0"/>
+          <w:kern w:val="0"/>
+          <w:sz w:val="24"/>
+          <w:szCs w:val="24"/>
+          <w:lang w:val="en-US"/>
+        </w:rPr>
+      </w:pPr>
+      <w:r>
+        <w:rPr>
+          <w:rFonts w:asciiTheme="minorHAnsi" w:eastAsiaTheme="minorHAnsi" w:hAnsiTheme="minorHAnsi" w:cstheme="minorBidi"/>
+          <w:spacing w:val="0"/>
+          <w:kern w:val="0"/>
+          <w:sz w:val="24"/>
+          <w:szCs w:val="24"/>
+          <w:lang w:val="en-US"/>
+        </w:rPr>
+        <w:t xml:space="preserve">Net of a couple of interesting values, such as the recall of the </w:t>
+      </w:r>
+      <w:r>
+        <w:rPr>
+          <w:rFonts w:asciiTheme="minorHAnsi" w:eastAsiaTheme="minorHAnsi" w:hAnsiTheme="minorHAnsi" w:cstheme="minorBidi"/>
+          <w:i/>
+          <w:iCs/>
+          <w:spacing w:val="0"/>
+          <w:kern w:val="0"/>
+          <w:sz w:val="24"/>
+          <w:szCs w:val="24"/>
+          <w:lang w:val="en-US"/>
+        </w:rPr>
+        <w:t>calm</w:t>
+      </w:r>
+      <w:r>
+        <w:rPr>
+          <w:rFonts w:asciiTheme="minorHAnsi" w:eastAsiaTheme="minorHAnsi" w:hAnsiTheme="minorHAnsi" w:cstheme="minorBidi"/>
+          <w:spacing w:val="0"/>
+          <w:kern w:val="0"/>
+          <w:sz w:val="24"/>
+          <w:szCs w:val="24"/>
+          <w:lang w:val="en-US"/>
+        </w:rPr>
+        <w:t xml:space="preserve"> and </w:t>
+      </w:r>
+      <w:r>
+        <w:rPr>
+          <w:rFonts w:asciiTheme="minorHAnsi" w:eastAsiaTheme="minorHAnsi" w:hAnsiTheme="minorHAnsi" w:cstheme="minorBidi"/>
+          <w:i/>
+          <w:iCs/>
+          <w:spacing w:val="0"/>
+          <w:kern w:val="0"/>
+          <w:sz w:val="24"/>
+          <w:szCs w:val="24"/>
+          <w:lang w:val="en-US"/>
+        </w:rPr>
+        <w:t>happy</w:t>
+      </w:r>
+      <w:r>
+        <w:rPr>
+          <w:rFonts w:asciiTheme="minorHAnsi" w:eastAsiaTheme="minorHAnsi" w:hAnsiTheme="minorHAnsi" w:cstheme="minorBidi"/>
+          <w:spacing w:val="0"/>
+          <w:kern w:val="0"/>
+          <w:sz w:val="24"/>
+          <w:szCs w:val="24"/>
+          <w:lang w:val="en-US"/>
+        </w:rPr>
+        <w:t xml:space="preserve"> classes, it is obvious that the above model is neither reliable nor informative.</w:t>
       </w:r>
     </w:p>
     <w:sectPr>

</xml_diff>